<commit_message>
Refactorizar mensaje de error en función de comparación de palabras
</commit_message>
<xml_diff>
--- a/Leer.docx
+++ b/Leer.docx
@@ -19,6 +19,7 @@
           <w:shd w:val="clear" w:color="auto" w:fill="FFFFFF"/>
         </w:rPr>
       </w:pPr>
+      <w:bookmarkStart w:id="0" w:name="_GoBack"/>
       <w:r>
         <w:rPr>
           <w:rFonts w:ascii="Segoe UI" w:hAnsi="Segoe UI" w:cs="Segoe UI"/>
@@ -1495,14 +1496,21 @@
           <w:rFonts w:ascii="Segoe UI" w:hAnsi="Segoe UI" w:cs="Segoe UI"/>
           <w:color w:val="0D0D0D"/>
         </w:rPr>
-        <w:t xml:space="preserve">Con la Big Data adecuada, también </w:t>
-      </w:r>
-      <w:r>
-        <w:rPr>
-          <w:rFonts w:ascii="Segoe UI" w:hAnsi="Segoe UI" w:cs="Segoe UI"/>
-          <w:color w:val="0D0D0D"/>
-        </w:rPr>
-        <w:t xml:space="preserve"> reconocemos que no se garantiza un conjunto de resultados ideal, ya que carecerá del contexto necesario para analizar las entidades. Por ejemplo, en el caso de "Pedro Sánchez", sería necesario indicar a la función que el resultado debería ser VERDADERO cuando el objeto de comparación se refiere a la persona de Pedro Sánchez.</w:t>
+        <w:t xml:space="preserve">Con </w:t>
+      </w:r>
+      <w:r>
+        <w:rPr>
+          <w:rFonts w:ascii="Segoe UI" w:hAnsi="Segoe UI" w:cs="Segoe UI"/>
+          <w:color w:val="0D0D0D"/>
+        </w:rPr>
+        <w:t>los datos adecuados</w:t>
+      </w:r>
+      <w:r>
+        <w:rPr>
+          <w:rFonts w:ascii="Segoe UI" w:hAnsi="Segoe UI" w:cs="Segoe UI"/>
+          <w:color w:val="0D0D0D"/>
+        </w:rPr>
+        <w:t>, también  reconocemos que no se garantiza un conjunto de resultados ideal, ya que carecerá del contexto necesario para analizar las entidades. Por ejemplo, en el caso de "Pedro Sánchez", sería necesario indicar a la función que el resultado debería ser VERDADERO cuando el objeto de comparación se refiere a la persona de Pedro Sánchez.</w:t>
       </w:r>
     </w:p>
     <w:p>
@@ -1649,14 +1657,7 @@
           <w:rFonts w:ascii="Segoe UI" w:hAnsi="Segoe UI" w:cs="Segoe UI"/>
           <w:color w:val="0D0D0D"/>
         </w:rPr>
-        <w:t xml:space="preserve"> </w:t>
-      </w:r>
-      <w:r>
-        <w:rPr>
-          <w:rFonts w:ascii="Segoe UI" w:hAnsi="Segoe UI" w:cs="Segoe UI"/>
-          <w:color w:val="0D0D0D"/>
-        </w:rPr>
-        <w:t xml:space="preserve">Aunque hemos expresado nuestras opiniones, les solicitamos que verifiquen las funciones creadas y nos brinden </w:t>
+        <w:t xml:space="preserve"> Aunque hemos expresado nuestras opiniones, les solicitamos que verifiquen las funciones creadas y nos brinden </w:t>
       </w:r>
       <w:proofErr w:type="spellStart"/>
       <w:r>
@@ -1730,9 +1731,7 @@
           <w:lang w:eastAsia="es-AR"/>
         </w:rPr>
       </w:pPr>
-      <w:bookmarkStart w:id="0" w:name="_GoBack"/>
-    </w:p>
-    <w:bookmarkEnd w:id="0"/>
+    </w:p>
     <w:p>
       <w:pPr>
         <w:spacing w:after="0" w:line="240" w:lineRule="auto"/>
@@ -2005,6 +2004,7 @@
     <w:p/>
     <w:p/>
     <w:p/>
+    <w:bookmarkEnd w:id="0"/>
     <w:p/>
     <w:p/>
     <w:p/>

</xml_diff>